<commit_message>
added metadata for data entry sheets
</commit_message>
<xml_diff>
--- a/writing/2023-05-09_prawnz_data_cleaning_summarising.docx
+++ b/writing/2023-05-09_prawnz_data_cleaning_summarising.docx
@@ -460,6 +460,30 @@
         <w:t>ID</w:t>
       </w:r>
       <w:proofErr w:type="gramEnd"/>
+    </w:p>
+    <w:p>
+      <w:pPr>
+        <w:pStyle w:val="ListParagraph"/>
+        <w:numPr>
+          <w:ilvl w:val="1"/>
+          <w:numId w:val="6"/>
+        </w:numPr>
+        <w:rPr>
+          <w:rFonts w:ascii="Roboto" w:hAnsi="Roboto"/>
+          <w:sz w:val="20"/>
+          <w:szCs w:val="20"/>
+          <w:lang w:val="en-US"/>
+        </w:rPr>
+      </w:pPr>
+      <w:r>
+        <w:rPr>
+          <w:rFonts w:ascii="Roboto" w:hAnsi="Roboto"/>
+          <w:sz w:val="20"/>
+          <w:szCs w:val="20"/>
+          <w:lang w:val="en-US"/>
+        </w:rPr>
+        <w:t>Add initials of data person in additional column</w:t>
+      </w:r>
     </w:p>
     <w:p>
       <w:pPr>

</xml_diff>

<commit_message>
updates to to-do list
</commit_message>
<xml_diff>
--- a/writing/2023-05-09_prawnz_data_cleaning_summarising.docx
+++ b/writing/2023-05-09_prawnz_data_cleaning_summarising.docx
@@ -104,6 +104,25 @@
         <w:t>/</w:t>
       </w:r>
       <w:proofErr w:type="spellStart"/>
+      <w:r>
+        <w:rPr>
+          <w:rFonts w:ascii="Roboto" w:hAnsi="Roboto"/>
+          <w:sz w:val="20"/>
+          <w:szCs w:val="20"/>
+          <w:lang w:val="en-US"/>
+        </w:rPr>
+        <w:t>lon</w:t>
+      </w:r>
+      <w:proofErr w:type="spellEnd"/>
+      <w:r>
+        <w:rPr>
+          <w:rFonts w:ascii="Roboto" w:hAnsi="Roboto"/>
+          <w:sz w:val="20"/>
+          <w:szCs w:val="20"/>
+          <w:lang w:val="en-US"/>
+        </w:rPr>
+        <w:t xml:space="preserve"> – make map of </w:t>
+      </w:r>
       <w:proofErr w:type="gramStart"/>
       <w:r>
         <w:rPr>
@@ -112,9 +131,8 @@
           <w:szCs w:val="20"/>
           <w:lang w:val="en-US"/>
         </w:rPr>
-        <w:t>lon</w:t>
-      </w:r>
-      <w:proofErr w:type="spellEnd"/>
+        <w:t>sites</w:t>
+      </w:r>
       <w:proofErr w:type="gramEnd"/>
     </w:p>
     <w:p>
@@ -156,6 +174,41 @@
       <w:pPr>
         <w:pStyle w:val="ListParagraph"/>
         <w:numPr>
+          <w:ilvl w:val="2"/>
+          <w:numId w:val="6"/>
+        </w:numPr>
+        <w:rPr>
+          <w:rFonts w:ascii="Roboto" w:hAnsi="Roboto"/>
+          <w:sz w:val="20"/>
+          <w:szCs w:val="20"/>
+          <w:lang w:val="en-US"/>
+        </w:rPr>
+      </w:pPr>
+      <w:r>
+        <w:rPr>
+          <w:rFonts w:ascii="Roboto" w:hAnsi="Roboto"/>
+          <w:sz w:val="20"/>
+          <w:szCs w:val="20"/>
+          <w:lang w:val="en-US"/>
+        </w:rPr>
+        <w:t xml:space="preserve">Viner (trial #11) to filter out, because of salinity </w:t>
+      </w:r>
+      <w:proofErr w:type="gramStart"/>
+      <w:r>
+        <w:rPr>
+          <w:rFonts w:ascii="Roboto" w:hAnsi="Roboto"/>
+          <w:sz w:val="20"/>
+          <w:szCs w:val="20"/>
+          <w:lang w:val="en-US"/>
+        </w:rPr>
+        <w:t>issues</w:t>
+      </w:r>
+      <w:proofErr w:type="gramEnd"/>
+    </w:p>
+    <w:p>
+      <w:pPr>
+        <w:pStyle w:val="ListParagraph"/>
+        <w:numPr>
           <w:ilvl w:val="1"/>
           <w:numId w:val="6"/>
         </w:numPr>
@@ -243,6 +296,15 @@
         </w:rPr>
         <w:t xml:space="preserve"> prawns at end of trial</w:t>
       </w:r>
+      <w:r>
+        <w:rPr>
+          <w:rFonts w:ascii="Roboto" w:hAnsi="Roboto"/>
+          <w:sz w:val="20"/>
+          <w:szCs w:val="20"/>
+          <w:lang w:val="en-US"/>
+        </w:rPr>
+        <w:t xml:space="preserve"> (treatment = NA)</w:t>
+      </w:r>
     </w:p>
     <w:p>
       <w:pPr>
@@ -265,27 +327,25 @@
           <w:szCs w:val="20"/>
           <w:lang w:val="en-US"/>
         </w:rPr>
-        <w:t xml:space="preserve">Length distribution figures (to inform whether it would be reasonable to </w:t>
-      </w:r>
-      <w:proofErr w:type="spellStart"/>
-      <w:r>
-        <w:rPr>
-          <w:rFonts w:ascii="Roboto" w:hAnsi="Roboto"/>
-          <w:sz w:val="20"/>
-          <w:szCs w:val="20"/>
-          <w:lang w:val="en-US"/>
-        </w:rPr>
-        <w:t>inpute</w:t>
-      </w:r>
-      <w:proofErr w:type="spellEnd"/>
-      <w:r>
-        <w:rPr>
-          <w:rFonts w:ascii="Roboto" w:hAnsi="Roboto"/>
-          <w:sz w:val="20"/>
-          <w:szCs w:val="20"/>
-          <w:lang w:val="en-US"/>
-        </w:rPr>
-        <w:t xml:space="preserve"> data</w:t>
+        <w:t>Length distribution figures (to inform whether it would be reasonable to i</w:t>
+      </w:r>
+      <w:r>
+        <w:rPr>
+          <w:rFonts w:ascii="Roboto" w:hAnsi="Roboto"/>
+          <w:sz w:val="20"/>
+          <w:szCs w:val="20"/>
+          <w:lang w:val="en-US"/>
+        </w:rPr>
+        <w:t>mp</w:t>
+      </w:r>
+      <w:r>
+        <w:rPr>
+          <w:rFonts w:ascii="Roboto" w:hAnsi="Roboto"/>
+          <w:sz w:val="20"/>
+          <w:szCs w:val="20"/>
+          <w:lang w:val="en-US"/>
+        </w:rPr>
+        <w:t>ute data</w:t>
       </w:r>
     </w:p>
     <w:p>
@@ -447,7 +507,16 @@
           <w:szCs w:val="20"/>
           <w:lang w:val="en-US"/>
         </w:rPr>
-        <w:t xml:space="preserve">Create unique trial/individual </w:t>
+        <w:t>Create unique trial/individual ID</w:t>
+      </w:r>
+      <w:r>
+        <w:rPr>
+          <w:rFonts w:ascii="Roboto" w:hAnsi="Roboto"/>
+          <w:sz w:val="20"/>
+          <w:szCs w:val="20"/>
+          <w:lang w:val="en-US"/>
+        </w:rPr>
+        <w:t xml:space="preserve"> (can use ‘</w:t>
       </w:r>
       <w:proofErr w:type="gramStart"/>
       <w:r>
@@ -457,9 +526,18 @@
           <w:szCs w:val="20"/>
           <w:lang w:val="en-US"/>
         </w:rPr>
-        <w:t>ID</w:t>
+        <w:t>paste(</w:t>
       </w:r>
       <w:proofErr w:type="gramEnd"/>
+      <w:r>
+        <w:rPr>
+          <w:rFonts w:ascii="Roboto" w:hAnsi="Roboto"/>
+          <w:sz w:val="20"/>
+          <w:szCs w:val="20"/>
+          <w:lang w:val="en-US"/>
+        </w:rPr>
+        <w:t>)’ function)</w:t>
+      </w:r>
     </w:p>
     <w:p>
       <w:pPr>
@@ -1120,7 +1198,7 @@
         <w:rFonts w:ascii="Courier New" w:hAnsi="Courier New" w:cs="Courier New" w:hint="default"/>
       </w:rPr>
     </w:lvl>
-    <w:lvl w:ilvl="2" w:tplc="10090005" w:tentative="1">
+    <w:lvl w:ilvl="2" w:tplc="10090005">
       <w:start w:val="1"/>
       <w:numFmt w:val="bullet"/>
       <w:lvlText w:val=""/>

</xml_diff>